<commit_message>
SDL is now linked statically into SiaPlayer.dll
</commit_message>
<xml_diff>
--- a/SiaPlayerDemo.docx
+++ b/SiaPlayerDemo.docx
@@ -1115,15 +1115,7 @@
         <w:rPr>
           <w:lang w:val="en-US"/>
         </w:rPr>
-        <w:t xml:space="preserve"> Installation Manager and install all packages in Basic Setup. Make sure the GCC version is &gt;= 3.4.5. By default</w:t>
-      </w:r>
-      <w:bookmarkStart w:id="0" w:name="_GoBack"/>
-      <w:bookmarkEnd w:id="0"/>
-      <w:r>
-        <w:rPr>
-          <w:lang w:val="en-US"/>
-        </w:rPr>
-        <w:t xml:space="preserve"> </w:t>
+        <w:t xml:space="preserve"> Installation Manager and install all packages in Basic Setup. Make sure the GCC version is &gt;= 3.4.5. By default </w:t>
       </w:r>
       <w:proofErr w:type="spellStart"/>
       <w:r>
@@ -1724,13 +1716,7 @@
         <w:rPr>
           <w:lang w:val="en-US"/>
         </w:rPr>
-        <w:t xml:space="preserve"> </w:t>
-      </w:r>
-      <w:r>
-        <w:rPr>
-          <w:lang w:val="en-US"/>
-        </w:rPr>
-        <w:t>\lib" you should see some *.</w:t>
+        <w:t xml:space="preserve"> \lib" you should see some *.</w:t>
       </w:r>
       <w:proofErr w:type="spellStart"/>
       <w:r>
@@ -1744,19 +1730,7 @@
         <w:rPr>
           <w:lang w:val="en-US"/>
         </w:rPr>
-        <w:t xml:space="preserve"> and *.a files. </w:t>
-      </w:r>
-      <w:r>
-        <w:rPr>
-          <w:lang w:val="en-US"/>
-        </w:rPr>
-        <w:t>It’s</w:t>
-      </w:r>
-      <w:r>
-        <w:rPr>
-          <w:lang w:val="en-US"/>
-        </w:rPr>
-        <w:t xml:space="preserve"> time to convert *.a to standard MS *.lib files.</w:t>
+        <w:t xml:space="preserve"> and *.a files. It’s time to convert *.a to standard MS *.lib files.</w:t>
       </w:r>
       <w:r>
         <w:rPr>
@@ -1839,13 +1813,7 @@
         <w:rPr>
           <w:lang w:val="en-US"/>
         </w:rPr>
-        <w:t xml:space="preserve"> </w:t>
-      </w:r>
-      <w:r>
-        <w:rPr>
-          <w:lang w:val="en-US"/>
-        </w:rPr>
-        <w:t>lib /machine:i386 /def:avcodec-55.def /</w:t>
+        <w:t xml:space="preserve"> lib /machine:i386 /def:avcodec-55.def /</w:t>
       </w:r>
       <w:proofErr w:type="spellStart"/>
       <w:r>
@@ -1964,6 +1932,145 @@
         </w:rPr>
         <w:t xml:space="preserve"> x86 configuration, unfortunately I couldn’t do the same with the x64 built, due to some issue during make.</w:t>
       </w:r>
+    </w:p>
+    <w:p>
+      <w:pPr>
+        <w:pStyle w:val="Ttulo1"/>
+        <w:rPr>
+          <w:lang w:val="en-US"/>
+        </w:rPr>
+      </w:pPr>
+      <w:r>
+        <w:rPr>
+          <w:lang w:val="en-US"/>
+        </w:rPr>
+        <w:t>Annex 2 – What are the dependencies of the SiaPlayer.dll?</w:t>
+      </w:r>
+    </w:p>
+    <w:p>
+      <w:pPr>
+        <w:jc w:val="both"/>
+        <w:rPr>
+          <w:lang w:val="en-US"/>
+        </w:rPr>
+      </w:pPr>
+      <w:r>
+        <w:rPr>
+          <w:lang w:val="en-US"/>
+        </w:rPr>
+        <w:t xml:space="preserve">This </w:t>
+      </w:r>
+      <w:proofErr w:type="spellStart"/>
+      <w:r>
+        <w:rPr>
+          <w:lang w:val="en-US"/>
+        </w:rPr>
+        <w:t>dll</w:t>
+      </w:r>
+      <w:proofErr w:type="spellEnd"/>
+      <w:r>
+        <w:rPr>
+          <w:lang w:val="en-US"/>
+        </w:rPr>
+        <w:t xml:space="preserve"> depends on both the </w:t>
+      </w:r>
+      <w:proofErr w:type="spellStart"/>
+      <w:r>
+        <w:rPr>
+          <w:lang w:val="en-US"/>
+        </w:rPr>
+        <w:t>FFmpeg</w:t>
+      </w:r>
+      <w:proofErr w:type="spellEnd"/>
+      <w:r>
+        <w:rPr>
+          <w:lang w:val="en-US"/>
+        </w:rPr>
+        <w:t xml:space="preserve"> and SDL libraries. The SDL library has been compiled statically into SiaPlayer.dll, so the only runtime dependencies are the four </w:t>
+      </w:r>
+      <w:proofErr w:type="spellStart"/>
+      <w:r>
+        <w:rPr>
+          <w:lang w:val="en-US"/>
+        </w:rPr>
+        <w:t>FFmpeg</w:t>
+      </w:r>
+      <w:proofErr w:type="spellEnd"/>
+      <w:r>
+        <w:rPr>
+          <w:lang w:val="en-US"/>
+        </w:rPr>
+        <w:t xml:space="preserve"> dynamic libraries. To remove this runtime dependency we have to re-compile </w:t>
+      </w:r>
+      <w:proofErr w:type="spellStart"/>
+      <w:r>
+        <w:rPr>
+          <w:lang w:val="en-US"/>
+        </w:rPr>
+        <w:t>FFmpeg</w:t>
+      </w:r>
+      <w:proofErr w:type="spellEnd"/>
+      <w:r>
+        <w:rPr>
+          <w:lang w:val="en-US"/>
+        </w:rPr>
+        <w:t xml:space="preserve"> without shared enabled. As mentioned above, compiling an x64 version of </w:t>
+      </w:r>
+      <w:proofErr w:type="spellStart"/>
+      <w:r>
+        <w:rPr>
+          <w:lang w:val="en-US"/>
+        </w:rPr>
+        <w:t>FFmpeg</w:t>
+      </w:r>
+      <w:proofErr w:type="spellEnd"/>
+      <w:r>
+        <w:rPr>
+          <w:lang w:val="en-US"/>
+        </w:rPr>
+        <w:t xml:space="preserve"> from </w:t>
+      </w:r>
+      <w:proofErr w:type="gramStart"/>
+      <w:r>
+        <w:rPr>
+          <w:lang w:val="en-US"/>
+        </w:rPr>
+        <w:t>sources,</w:t>
+      </w:r>
+      <w:proofErr w:type="gramEnd"/>
+      <w:r>
+        <w:rPr>
+          <w:lang w:val="en-US"/>
+        </w:rPr>
+        <w:t xml:space="preserve"> is still an issue.</w:t>
+      </w:r>
+    </w:p>
+    <w:p>
+      <w:pPr>
+        <w:jc w:val="both"/>
+        <w:rPr>
+          <w:lang w:val="en-US"/>
+        </w:rPr>
+      </w:pPr>
+    </w:p>
+    <w:p>
+      <w:pPr>
+        <w:jc w:val="both"/>
+        <w:rPr>
+          <w:u w:val="single"/>
+          <w:lang w:val="en-US"/>
+        </w:rPr>
+      </w:pPr>
+      <w:bookmarkStart w:id="0" w:name="_GoBack"/>
+      <w:bookmarkEnd w:id="0"/>
+    </w:p>
+    <w:p>
+      <w:pPr>
+        <w:jc w:val="both"/>
+        <w:rPr>
+          <w:lang w:val="en-US"/>
+        </w:rPr>
+      </w:pPr>
     </w:p>
     <w:p>
       <w:pPr>
@@ -3291,7 +3398,7 @@
 </file>
 
 <file path=customXml/itemProps1.xml><?xml version="1.0" encoding="utf-8"?>
-<ds:datastoreItem xmlns:ds="http://schemas.openxmlformats.org/officeDocument/2006/customXml" ds:itemID="{4C34E920-C364-4A6E-B23E-A09262CF5895}">
+<ds:datastoreItem xmlns:ds="http://schemas.openxmlformats.org/officeDocument/2006/customXml" ds:itemID="{920662E3-BA71-409A-BA07-ABEAFD726297}">
   <ds:schemaRefs>
     <ds:schemaRef ds:uri="http://schemas.openxmlformats.org/officeDocument/2006/bibliography"/>
   </ds:schemaRefs>

</xml_diff>